<commit_message>
2 change doc file
</commit_message>
<xml_diff>
--- a/ПОЛ СБТ 06-005 4 01.docx
+++ b/ПОЛ СБТ 06-005 4 01.docx
@@ -488,7 +488,7 @@
                 <w:lang w:val="en-US"/>
               </w:rPr>
               <w:lastRenderedPageBreak/>
-              <w:t>sdfsfsdfsdfasdf</w:t>
+              <w:t>1234567890</w:t>
             </w:r>
             <w:bookmarkStart w:id="0" w:name="_GoBack"/>
             <w:bookmarkEnd w:id="0"/>
@@ -2632,20 +2632,30 @@
               <w:keepLines/>
               <w:jc w:val="left"/>
             </w:pPr>
-            <w:fldSimple w:instr=" DOCPROPERTY &quot;Номер документа&quot;  \* MERGEFORMAT ">
-              <w:r>
-                <w:t>ПОЛ СБТ 0</w:t>
-              </w:r>
-              <w:r>
-                <w:t>6</w:t>
-              </w:r>
-              <w:r>
-                <w:t>-</w:t>
-              </w:r>
-              <w:r>
-                <w:t>005 3.01</w:t>
-              </w:r>
-            </w:fldSimple>
+            <w:r>
+              <w:fldChar w:fldCharType="begin"/>
+            </w:r>
+            <w:r>
+              <w:instrText xml:space="preserve"> DOCPROPERTY "Номер документа"  \* MERGEFORMAT </w:instrText>
+            </w:r>
+            <w:r>
+              <w:fldChar w:fldCharType="separate"/>
+            </w:r>
+            <w:r>
+              <w:t>ПОЛ СБТ 0</w:t>
+            </w:r>
+            <w:r>
+              <w:t>6</w:t>
+            </w:r>
+            <w:r>
+              <w:t>-</w:t>
+            </w:r>
+            <w:r>
+              <w:t>005 3.01</w:t>
+            </w:r>
+            <w:r>
+              <w:fldChar w:fldCharType="end"/>
+            </w:r>
             <w:r>
               <w:t xml:space="preserve"> «Корпоративная мобильная связь»</w:t>
             </w:r>
@@ -13708,23 +13718,6 @@
 </file>
 
 <file path=customXml/item1.xml><?xml version="1.0" encoding="utf-8"?>
-<p:properties xmlns:p="http://schemas.microsoft.com/office/2006/metadata/properties" xmlns:xsi="http://www.w3.org/2001/XMLSchema-instance" xmlns:pc="http://schemas.microsoft.com/office/infopath/2007/PartnerControls">
-  <documentManagement>
-    <DocTrix.Master xmlns="900045c3-befb-4365-b304-c28587ace78d">96</DocTrix.Master>
-  </documentManagement>
-</p:properties>
-</file>
-
-<file path=customXml/item2.xml><?xml version="1.0" encoding="utf-8"?>
-<?mso-contentType ?>
-<FormTemplates xmlns="http://schemas.microsoft.com/sharepoint/v3/contenttype/forms">
-  <Display>DocumentLibraryForm</Display>
-  <Edit>DocumentLibraryForm</Edit>
-  <New>DocumentLibraryForm</New>
-</FormTemplates>
-</file>
-
-<file path=customXml/item3.xml><?xml version="1.0" encoding="utf-8"?>
 <ct:contentTypeSchema xmlns:ct="http://schemas.microsoft.com/office/2006/metadata/contentType" xmlns:ma="http://schemas.microsoft.com/office/2006/metadata/properties/metaAttributes" ct:_="" ma:_="" ma:contentTypeName="Документ" ma:contentTypeID="0x010191005E77B36E6CFA1C468AA55179EEBD08BB" ma:contentTypeVersion="3" ma:contentTypeDescription="Создание документа." ma:contentTypeScope="" ma:versionID="f0f62da69c1aef88854d2819068b47b7">
   <xsd:schema xmlns:xsd="http://www.w3.org/2001/XMLSchema" xmlns:xs="http://www.w3.org/2001/XMLSchema" xmlns:p="http://schemas.microsoft.com/office/2006/metadata/properties" xmlns:ns2="900045c3-befb-4365-b304-c28587ace78d" targetNamespace="http://schemas.microsoft.com/office/2006/metadata/properties" ma:root="true" ma:fieldsID="eab21d896c294160655eccc221f4811f" ns2:_="">
     <xsd:import namespace="900045c3-befb-4365-b304-c28587ace78d"/>
@@ -13850,29 +13843,28 @@
 </ct:contentTypeSchema>
 </file>
 
+<file path=customXml/item2.xml><?xml version="1.0" encoding="utf-8"?>
+<?mso-contentType ?>
+<FormTemplates xmlns="http://schemas.microsoft.com/sharepoint/v3/contenttype/forms">
+  <Display>DocumentLibraryForm</Display>
+  <Edit>DocumentLibraryForm</Edit>
+  <New>DocumentLibraryForm</New>
+</FormTemplates>
+</file>
+
+<file path=customXml/item3.xml><?xml version="1.0" encoding="utf-8"?>
+<p:properties xmlns:p="http://schemas.microsoft.com/office/2006/metadata/properties" xmlns:xsi="http://www.w3.org/2001/XMLSchema-instance" xmlns:pc="http://schemas.microsoft.com/office/infopath/2007/PartnerControls">
+  <documentManagement>
+    <DocTrix.Master xmlns="900045c3-befb-4365-b304-c28587ace78d">96</DocTrix.Master>
+  </documentManagement>
+</p:properties>
+</file>
+
 <file path=customXml/item4.xml><?xml version="1.0" encoding="utf-8"?>
 <b:Sources xmlns:b="http://schemas.openxmlformats.org/officeDocument/2006/bibliography" xmlns="http://schemas.openxmlformats.org/officeDocument/2006/bibliography" SelectedStyle="\APA.XSL" StyleName="APA"/>
 </file>
 
 <file path=customXml/itemProps1.xml><?xml version="1.0" encoding="utf-8"?>
-<ds:datastoreItem xmlns:ds="http://schemas.openxmlformats.org/officeDocument/2006/customXml" ds:itemID="{EBFB67F1-CF55-413C-934A-904DA192F62D}">
-  <ds:schemaRefs>
-    <ds:schemaRef ds:uri="http://schemas.microsoft.com/office/2006/metadata/properties"/>
-    <ds:schemaRef ds:uri="http://schemas.microsoft.com/office/infopath/2007/PartnerControls"/>
-    <ds:schemaRef ds:uri="900045c3-befb-4365-b304-c28587ace78d"/>
-  </ds:schemaRefs>
-</ds:datastoreItem>
-</file>
-
-<file path=customXml/itemProps2.xml><?xml version="1.0" encoding="utf-8"?>
-<ds:datastoreItem xmlns:ds="http://schemas.openxmlformats.org/officeDocument/2006/customXml" ds:itemID="{79B26705-CA7B-439F-9ACB-D20B9DC7E14F}">
-  <ds:schemaRefs>
-    <ds:schemaRef ds:uri="http://schemas.microsoft.com/sharepoint/v3/contenttype/forms"/>
-  </ds:schemaRefs>
-</ds:datastoreItem>
-</file>
-
-<file path=customXml/itemProps3.xml><?xml version="1.0" encoding="utf-8"?>
 <ds:datastoreItem xmlns:ds="http://schemas.openxmlformats.org/officeDocument/2006/customXml" ds:itemID="{8D92EBF6-F0B4-4963-ADD5-CF5DAE139EA6}">
   <ds:schemaRefs>
     <ds:schemaRef ds:uri="http://schemas.microsoft.com/office/2006/metadata/contentType"/>
@@ -13890,8 +13882,26 @@
 </ds:datastoreItem>
 </file>
 
+<file path=customXml/itemProps2.xml><?xml version="1.0" encoding="utf-8"?>
+<ds:datastoreItem xmlns:ds="http://schemas.openxmlformats.org/officeDocument/2006/customXml" ds:itemID="{79B26705-CA7B-439F-9ACB-D20B9DC7E14F}">
+  <ds:schemaRefs>
+    <ds:schemaRef ds:uri="http://schemas.microsoft.com/sharepoint/v3/contenttype/forms"/>
+  </ds:schemaRefs>
+</ds:datastoreItem>
+</file>
+
+<file path=customXml/itemProps3.xml><?xml version="1.0" encoding="utf-8"?>
+<ds:datastoreItem xmlns:ds="http://schemas.openxmlformats.org/officeDocument/2006/customXml" ds:itemID="{EBFB67F1-CF55-413C-934A-904DA192F62D}">
+  <ds:schemaRefs>
+    <ds:schemaRef ds:uri="http://schemas.microsoft.com/office/2006/metadata/properties"/>
+    <ds:schemaRef ds:uri="http://schemas.microsoft.com/office/infopath/2007/PartnerControls"/>
+    <ds:schemaRef ds:uri="900045c3-befb-4365-b304-c28587ace78d"/>
+  </ds:schemaRefs>
+</ds:datastoreItem>
+</file>
+
 <file path=customXml/itemProps4.xml><?xml version="1.0" encoding="utf-8"?>
-<ds:datastoreItem xmlns:ds="http://schemas.openxmlformats.org/officeDocument/2006/customXml" ds:itemID="{75C219FE-D9F5-4842-9E59-621B869717A3}">
+<ds:datastoreItem xmlns:ds="http://schemas.openxmlformats.org/officeDocument/2006/customXml" ds:itemID="{239452CC-239A-4D97-8D45-64BA3E249642}">
   <ds:schemaRefs>
     <ds:schemaRef ds:uri="http://schemas.openxmlformats.org/officeDocument/2006/bibliography"/>
   </ds:schemaRefs>

</xml_diff>